<commit_message>
Fix spacing in CV
</commit_message>
<xml_diff>
--- a/resume/selcukcihan.docx
+++ b/resume/selcukcihan.docx
@@ -1288,7 +1288,23 @@
                 <w:rtl w:val="0"/>
                 <w:lang w:val="en-US"/>
               </w:rPr>
-              <w:t>01/09/2003 - 01/07/2008 (3.57 / 4)</w:t>
+              <w:t>2003 -</w:t>
+            </w:r>
+            <w:r>
+              <w:rPr>
+                <w:rStyle w:val="None"/>
+                <w:rtl w:val="0"/>
+                <w:lang w:val="en-US"/>
+              </w:rPr>
+              <w:t xml:space="preserve"> </w:t>
+            </w:r>
+            <w:r>
+              <w:rPr>
+                <w:rStyle w:val="None"/>
+                <w:rtl w:val="0"/>
+                <w:lang w:val="en-US"/>
+              </w:rPr>
+              <w:t>2008 (3.57 / 4)</w:t>
             </w:r>
           </w:p>
         </w:tc>
@@ -1685,7 +1701,7 @@
                 <w:rtl w:val="0"/>
                 <w:lang w:val="en-US"/>
               </w:rPr>
-              <w:t>01/09/2008 - 01/10/2010 (3.80 / 4)</w:t>
+              <w:t>2008 - 2010 (3.80 / 4)</w:t>
             </w:r>
           </w:p>
         </w:tc>
@@ -4640,7 +4656,7 @@
           <w:shd w:val="clear" w:color="auto" w:fill="ced7e7"/>
         </w:tblPrEx>
         <w:trPr>
-          <w:trHeight w:val="774" w:hRule="exact"/>
+          <w:trHeight w:val="900" w:hRule="exact"/>
         </w:trPr>
         <w:tc>
           <w:tcPr>
@@ -4719,6 +4735,126 @@
                 <w:lang w:val="en-US"/>
               </w:rPr>
               <w:t>s catalog updates. The platform is able to handle tens of thousands of TPS, enabling the finest and largest catalog on earth. Uses Kinesis as the back-bone and routes updates to the catalog to relevant downstream services.</w:t>
+            </w:r>
+          </w:p>
+        </w:tc>
+      </w:tr>
+      <w:tr>
+        <w:tblPrEx>
+          <w:shd w:val="clear" w:color="auto" w:fill="ced7e7"/>
+        </w:tblPrEx>
+        <w:trPr>
+          <w:trHeight w:val="33" w:hRule="exact"/>
+        </w:trPr>
+        <w:tc>
+          <w:tcPr>
+            <w:tcW w:type="dxa" w:w="3046"/>
+            <w:tcBorders>
+              <w:top w:val="single" w:color="ffffff" w:sz="8" w:space="0" w:shadow="0" w:frame="0"/>
+              <w:left w:val="single" w:color="ffffff" w:sz="8" w:space="0" w:shadow="0" w:frame="0"/>
+              <w:bottom w:val="single" w:color="ffffff" w:sz="8" w:space="0" w:shadow="0" w:frame="0"/>
+              <w:right w:val="single" w:color="000000" w:sz="1" w:space="0" w:shadow="0" w:frame="0"/>
+            </w:tcBorders>
+            <w:shd w:val="clear" w:color="auto" w:fill="auto"/>
+            <w:tcMar>
+              <w:top w:type="dxa" w:w="80"/>
+              <w:left w:type="dxa" w:w="80"/>
+              <w:bottom w:type="dxa" w:w="80"/>
+              <w:right w:type="dxa" w:w="80"/>
+            </w:tcMar>
+            <w:vAlign w:val="top"/>
+          </w:tcPr>
+          <w:p/>
+        </w:tc>
+        <w:tc>
+          <w:tcPr>
+            <w:tcW w:type="dxa" w:w="7483"/>
+            <w:tcBorders>
+              <w:top w:val="single" w:color="ffffff" w:sz="8" w:space="0" w:shadow="0" w:frame="0"/>
+              <w:left w:val="single" w:color="000000" w:sz="1" w:space="0" w:shadow="0" w:frame="0"/>
+              <w:bottom w:val="single" w:color="ffffff" w:sz="8" w:space="0" w:shadow="0" w:frame="0"/>
+              <w:right w:val="single" w:color="ffffff" w:sz="8" w:space="0" w:shadow="0" w:frame="0"/>
+            </w:tcBorders>
+            <w:shd w:val="clear" w:color="auto" w:fill="auto"/>
+            <w:tcMar>
+              <w:top w:type="dxa" w:w="80"/>
+              <w:left w:type="dxa" w:w="80"/>
+              <w:bottom w:type="dxa" w:w="80"/>
+              <w:right w:type="dxa" w:w="80"/>
+            </w:tcMar>
+            <w:vAlign w:val="top"/>
+          </w:tcPr>
+          <w:p/>
+        </w:tc>
+      </w:tr>
+      <w:tr>
+        <w:tblPrEx>
+          <w:shd w:val="clear" w:color="auto" w:fill="ced7e7"/>
+        </w:tblPrEx>
+        <w:trPr>
+          <w:trHeight w:val="900" w:hRule="exact"/>
+        </w:trPr>
+        <w:tc>
+          <w:tcPr>
+            <w:tcW w:type="dxa" w:w="3046"/>
+            <w:tcBorders>
+              <w:top w:val="single" w:color="ffffff" w:sz="8" w:space="0" w:shadow="0" w:frame="0"/>
+              <w:left w:val="single" w:color="ffffff" w:sz="8" w:space="0" w:shadow="0" w:frame="0"/>
+              <w:bottom w:val="single" w:color="ffffff" w:sz="8" w:space="0" w:shadow="0" w:frame="0"/>
+              <w:right w:val="single" w:color="000000" w:sz="1" w:space="0" w:shadow="0" w:frame="0"/>
+            </w:tcBorders>
+            <w:shd w:val="clear" w:color="auto" w:fill="auto"/>
+            <w:tcMar>
+              <w:top w:type="dxa" w:w="80"/>
+              <w:left w:type="dxa" w:w="193"/>
+              <w:bottom w:type="dxa" w:w="80"/>
+              <w:right w:type="dxa" w:w="193"/>
+            </w:tcMar>
+            <w:vAlign w:val="top"/>
+          </w:tcPr>
+          <w:p>
+            <w:pPr>
+              <w:pStyle w:val="CV Heading 3 - First Line"/>
+            </w:pPr>
+            <w:r>
+              <w:rPr>
+                <w:rStyle w:val="None"/>
+                <w:rtl w:val="0"/>
+                <w:lang w:val="en-US"/>
+              </w:rPr>
+              <w:t>Relational to NoSQL migration</w:t>
+            </w:r>
+          </w:p>
+        </w:tc>
+        <w:tc>
+          <w:tcPr>
+            <w:tcW w:type="dxa" w:w="7483"/>
+            <w:tcBorders>
+              <w:top w:val="single" w:color="ffffff" w:sz="8" w:space="0" w:shadow="0" w:frame="0"/>
+              <w:left w:val="single" w:color="000000" w:sz="1" w:space="0" w:shadow="0" w:frame="0"/>
+              <w:bottom w:val="single" w:color="ffffff" w:sz="8" w:space="0" w:shadow="0" w:frame="0"/>
+              <w:right w:val="single" w:color="ffffff" w:sz="8" w:space="0" w:shadow="0" w:frame="0"/>
+            </w:tcBorders>
+            <w:shd w:val="clear" w:color="auto" w:fill="auto"/>
+            <w:tcMar>
+              <w:top w:type="dxa" w:w="80"/>
+              <w:left w:type="dxa" w:w="193"/>
+              <w:bottom w:type="dxa" w:w="80"/>
+              <w:right w:type="dxa" w:w="193"/>
+            </w:tcMar>
+            <w:vAlign w:val="top"/>
+          </w:tcPr>
+          <w:p>
+            <w:pPr>
+              <w:pStyle w:val="CV Normal - First Line"/>
+            </w:pPr>
+            <w:r>
+              <w:rPr>
+                <w:rStyle w:val="None"/>
+                <w:rtl w:val="0"/>
+                <w:lang w:val="en-US"/>
+              </w:rPr>
+              <w:t>Modelled a relational database backed service onto a NoSQL store. The service had two implementations for historical reasons and the task included shimming one implementation to the other, mapping from a relational model to a document based model. The migration was carried on without downtime and around 600 GB of data at rest was migrated offline.</w:t>
             </w:r>
           </w:p>
         </w:tc>
@@ -4776,127 +4912,7 @@
           <w:shd w:val="clear" w:color="auto" w:fill="ced7e7"/>
         </w:tblPrEx>
         <w:trPr>
-          <w:trHeight w:val="827" w:hRule="exact"/>
-        </w:trPr>
-        <w:tc>
-          <w:tcPr>
-            <w:tcW w:type="dxa" w:w="3046"/>
-            <w:tcBorders>
-              <w:top w:val="single" w:color="ffffff" w:sz="8" w:space="0" w:shadow="0" w:frame="0"/>
-              <w:left w:val="single" w:color="ffffff" w:sz="8" w:space="0" w:shadow="0" w:frame="0"/>
-              <w:bottom w:val="single" w:color="ffffff" w:sz="8" w:space="0" w:shadow="0" w:frame="0"/>
-              <w:right w:val="single" w:color="000000" w:sz="1" w:space="0" w:shadow="0" w:frame="0"/>
-            </w:tcBorders>
-            <w:shd w:val="clear" w:color="auto" w:fill="auto"/>
-            <w:tcMar>
-              <w:top w:type="dxa" w:w="80"/>
-              <w:left w:type="dxa" w:w="193"/>
-              <w:bottom w:type="dxa" w:w="80"/>
-              <w:right w:type="dxa" w:w="193"/>
-            </w:tcMar>
-            <w:vAlign w:val="top"/>
-          </w:tcPr>
-          <w:p>
-            <w:pPr>
-              <w:pStyle w:val="CV Heading 3 - First Line"/>
-            </w:pPr>
-            <w:r>
-              <w:rPr>
-                <w:rStyle w:val="None"/>
-                <w:rtl w:val="0"/>
-                <w:lang w:val="en-US"/>
-              </w:rPr>
-              <w:t>Relational to NoSQL migration</w:t>
-            </w:r>
-          </w:p>
-        </w:tc>
-        <w:tc>
-          <w:tcPr>
-            <w:tcW w:type="dxa" w:w="7483"/>
-            <w:tcBorders>
-              <w:top w:val="single" w:color="ffffff" w:sz="8" w:space="0" w:shadow="0" w:frame="0"/>
-              <w:left w:val="single" w:color="000000" w:sz="1" w:space="0" w:shadow="0" w:frame="0"/>
-              <w:bottom w:val="single" w:color="ffffff" w:sz="8" w:space="0" w:shadow="0" w:frame="0"/>
-              <w:right w:val="single" w:color="ffffff" w:sz="8" w:space="0" w:shadow="0" w:frame="0"/>
-            </w:tcBorders>
-            <w:shd w:val="clear" w:color="auto" w:fill="auto"/>
-            <w:tcMar>
-              <w:top w:type="dxa" w:w="80"/>
-              <w:left w:type="dxa" w:w="193"/>
-              <w:bottom w:type="dxa" w:w="80"/>
-              <w:right w:type="dxa" w:w="193"/>
-            </w:tcMar>
-            <w:vAlign w:val="top"/>
-          </w:tcPr>
-          <w:p>
-            <w:pPr>
-              <w:pStyle w:val="CV Normal - First Line"/>
-            </w:pPr>
-            <w:r>
-              <w:rPr>
-                <w:rStyle w:val="None"/>
-                <w:rtl w:val="0"/>
-                <w:lang w:val="en-US"/>
-              </w:rPr>
-              <w:t>Modelled a relational database backed service onto a NoSQL store. The service had two implementations for historical reasons and the task included shimming one implementation to the other, mapping from a relational model to a document based model. The migration was carried on without downtime and around 600 GB of data at rest was migrated offline.</w:t>
-            </w:r>
-          </w:p>
-        </w:tc>
-      </w:tr>
-      <w:tr>
-        <w:tblPrEx>
-          <w:shd w:val="clear" w:color="auto" w:fill="ced7e7"/>
-        </w:tblPrEx>
-        <w:trPr>
-          <w:trHeight w:val="68" w:hRule="exact"/>
-        </w:trPr>
-        <w:tc>
-          <w:tcPr>
-            <w:tcW w:type="dxa" w:w="3046"/>
-            <w:tcBorders>
-              <w:top w:val="single" w:color="ffffff" w:sz="8" w:space="0" w:shadow="0" w:frame="0"/>
-              <w:left w:val="single" w:color="ffffff" w:sz="8" w:space="0" w:shadow="0" w:frame="0"/>
-              <w:bottom w:val="single" w:color="ffffff" w:sz="8" w:space="0" w:shadow="0" w:frame="0"/>
-              <w:right w:val="single" w:color="000000" w:sz="1" w:space="0" w:shadow="0" w:frame="0"/>
-            </w:tcBorders>
-            <w:shd w:val="clear" w:color="auto" w:fill="auto"/>
-            <w:tcMar>
-              <w:top w:type="dxa" w:w="80"/>
-              <w:left w:type="dxa" w:w="80"/>
-              <w:bottom w:type="dxa" w:w="80"/>
-              <w:right w:type="dxa" w:w="80"/>
-            </w:tcMar>
-            <w:vAlign w:val="top"/>
-          </w:tcPr>
-          <w:p/>
-        </w:tc>
-        <w:tc>
-          <w:tcPr>
-            <w:tcW w:type="dxa" w:w="7483"/>
-            <w:tcBorders>
-              <w:top w:val="single" w:color="ffffff" w:sz="8" w:space="0" w:shadow="0" w:frame="0"/>
-              <w:left w:val="single" w:color="000000" w:sz="1" w:space="0" w:shadow="0" w:frame="0"/>
-              <w:bottom w:val="single" w:color="ffffff" w:sz="8" w:space="0" w:shadow="0" w:frame="0"/>
-              <w:right w:val="single" w:color="ffffff" w:sz="8" w:space="0" w:shadow="0" w:frame="0"/>
-            </w:tcBorders>
-            <w:shd w:val="clear" w:color="auto" w:fill="auto"/>
-            <w:tcMar>
-              <w:top w:type="dxa" w:w="80"/>
-              <w:left w:type="dxa" w:w="80"/>
-              <w:bottom w:type="dxa" w:w="80"/>
-              <w:right w:type="dxa" w:w="80"/>
-            </w:tcMar>
-            <w:vAlign w:val="top"/>
-          </w:tcPr>
-          <w:p/>
-        </w:tc>
-      </w:tr>
-      <w:tr>
-        <w:tblPrEx>
-          <w:shd w:val="clear" w:color="auto" w:fill="ced7e7"/>
-        </w:tblPrEx>
-        <w:trPr>
-          <w:trHeight w:val="550" w:hRule="exact"/>
+          <w:trHeight w:val="680" w:hRule="exact"/>
         </w:trPr>
         <w:tc>
           <w:tcPr>

</xml_diff>

<commit_message>
feat: update resume adding references
</commit_message>
<xml_diff>
--- a/resume/selcukcihan.docx
+++ b/resume/selcukcihan.docx
@@ -9022,23 +9022,6 @@
             </w:pPr>
             <w:r>
               <w:rPr>
-                <w:rFonts w:ascii="Arial Narrow" w:cs="Arial Narrow" w:eastAsia="Arial Narrow" w:hAnsi="Arial Narrow"/>
-                <w:b w:val="1"/>
-                <w:i w:val="0"/>
-                <w:smallCaps w:val="0"/>
-                <w:strike w:val="0"/>
-                <w:color w:val="000000"/>
-                <w:sz w:val="24"/>
-                <w:szCs w:val="24"/>
-                <w:u w:val="none"/>
-                <w:shd w:fill="auto" w:val="clear"/>
-                <w:vertAlign w:val="baseline"/>
-                <w:rtl w:val="0"/>
-              </w:rPr>
-              <w:t xml:space="preserve">References</w:t>
-            </w:r>
-            <w:r>
-              <w:rPr>
                 <w:rtl w:val="0"/>
               </w:rPr>
             </w:r>
@@ -9204,23 +9187,6 @@
             </w:pPr>
             <w:r>
               <w:rPr>
-                <w:rFonts w:ascii="Arial Narrow" w:cs="Arial Narrow" w:eastAsia="Arial Narrow" w:hAnsi="Arial Narrow"/>
-                <w:b w:val="0"/>
-                <w:i w:val="0"/>
-                <w:smallCaps w:val="0"/>
-                <w:strike w:val="0"/>
-                <w:color w:val="000000"/>
-                <w:sz w:val="20"/>
-                <w:szCs w:val="20"/>
-                <w:u w:val="none"/>
-                <w:shd w:fill="auto" w:val="clear"/>
-                <w:vertAlign w:val="baseline"/>
-                <w:rtl w:val="0"/>
-              </w:rPr>
-              <w:t xml:space="preserve">Name / Email</w:t>
-            </w:r>
-            <w:r>
-              <w:rPr>
                 <w:rtl w:val="0"/>
               </w:rPr>
             </w:r>
@@ -9276,42 +9242,6 @@
             </w:pPr>
             <w:r>
               <w:rPr>
-                <w:rFonts w:ascii="Arial Narrow" w:cs="Arial Narrow" w:eastAsia="Arial Narrow" w:hAnsi="Arial Narrow"/>
-                <w:b w:val="0"/>
-                <w:i w:val="0"/>
-                <w:smallCaps w:val="0"/>
-                <w:strike w:val="0"/>
-                <w:color w:val="000000"/>
-                <w:sz w:val="20"/>
-                <w:szCs w:val="20"/>
-                <w:u w:val="none"/>
-                <w:shd w:fill="auto" w:val="clear"/>
-                <w:vertAlign w:val="baseline"/>
-                <w:rtl w:val="0"/>
-              </w:rPr>
-              <w:t xml:space="preserve">Erdem Kurul - </w:t>
-            </w:r>
-            <w:hyperlink r:id="rId29">
-              <w:r>
-                <w:rPr>
-                  <w:rFonts w:ascii="Arial Narrow" w:cs="Arial Narrow" w:eastAsia="Arial Narrow" w:hAnsi="Arial Narrow"/>
-                  <w:b w:val="0"/>
-                  <w:i w:val="0"/>
-                  <w:smallCaps w:val="0"/>
-                  <w:strike w:val="0"/>
-                  <w:color w:val="0000ff"/>
-                  <w:sz w:val="20"/>
-                  <w:szCs w:val="20"/>
-                  <w:u w:val="single"/>
-                  <w:shd w:fill="auto" w:val="clear"/>
-                  <w:vertAlign w:val="baseline"/>
-                  <w:rtl w:val="0"/>
-                </w:rPr>
-                <w:t xml:space="preserve">erdemkurul@gmail.com</w:t>
-              </w:r>
-            </w:hyperlink>
-            <w:r>
-              <w:rPr>
                 <w:rtl w:val="0"/>
               </w:rPr>
             </w:r>
@@ -9374,20 +9304,8 @@
             </w:pPr>
             <w:r>
               <w:rPr>
-                <w:rFonts w:ascii="Arial Narrow" w:cs="Arial Narrow" w:eastAsia="Arial Narrow" w:hAnsi="Arial Narrow"/>
-                <w:b w:val="0"/>
-                <w:i w:val="0"/>
-                <w:smallCaps w:val="0"/>
-                <w:strike w:val="0"/>
-                <w:color w:val="000000"/>
-                <w:sz w:val="20"/>
-                <w:szCs w:val="20"/>
-                <w:u w:val="none"/>
-                <w:shd w:fill="auto" w:val="clear"/>
-                <w:vertAlign w:val="baseline"/>
-                <w:rtl w:val="0"/>
-              </w:rPr>
-              <w:t xml:space="preserve">About</w:t>
+                <w:rtl w:val="0"/>
+              </w:rPr>
             </w:r>
           </w:p>
         </w:tc>
@@ -9441,42 +9359,6 @@
             </w:pPr>
             <w:r>
               <w:rPr>
-                <w:rFonts w:ascii="Arial Narrow" w:cs="Arial Narrow" w:eastAsia="Arial Narrow" w:hAnsi="Arial Narrow"/>
-                <w:b w:val="0"/>
-                <w:i w:val="0"/>
-                <w:smallCaps w:val="0"/>
-                <w:strike w:val="0"/>
-                <w:color w:val="000000"/>
-                <w:sz w:val="20"/>
-                <w:szCs w:val="20"/>
-                <w:u w:val="none"/>
-                <w:shd w:fill="auto" w:val="clear"/>
-                <w:vertAlign w:val="baseline"/>
-                <w:rtl w:val="0"/>
-              </w:rPr>
-              <w:t xml:space="preserve">Former Microsoft employee, UCSD alum. </w:t>
-            </w:r>
-            <w:hyperlink r:id="rId30">
-              <w:r>
-                <w:rPr>
-                  <w:rFonts w:ascii="Arial Narrow" w:cs="Arial Narrow" w:eastAsia="Arial Narrow" w:hAnsi="Arial Narrow"/>
-                  <w:b w:val="0"/>
-                  <w:i w:val="0"/>
-                  <w:smallCaps w:val="0"/>
-                  <w:strike w:val="0"/>
-                  <w:color w:val="0000ff"/>
-                  <w:sz w:val="20"/>
-                  <w:szCs w:val="20"/>
-                  <w:u w:val="single"/>
-                  <w:shd w:fill="auto" w:val="clear"/>
-                  <w:vertAlign w:val="baseline"/>
-                  <w:rtl w:val="0"/>
-                </w:rPr>
-                <w:t xml:space="preserve">linkedin.com/in/erdemk</w:t>
-              </w:r>
-            </w:hyperlink>
-            <w:r>
-              <w:rPr>
                 <w:rtl w:val="0"/>
               </w:rPr>
             </w:r>
@@ -9539,20 +9421,8 @@
             </w:pPr>
             <w:r>
               <w:rPr>
-                <w:rFonts w:ascii="Arial Narrow" w:cs="Arial Narrow" w:eastAsia="Arial Narrow" w:hAnsi="Arial Narrow"/>
-                <w:b w:val="0"/>
-                <w:i w:val="0"/>
-                <w:smallCaps w:val="0"/>
-                <w:strike w:val="0"/>
-                <w:color w:val="000000"/>
-                <w:sz w:val="20"/>
-                <w:szCs w:val="20"/>
-                <w:u w:val="none"/>
-                <w:shd w:fill="auto" w:val="clear"/>
-                <w:vertAlign w:val="baseline"/>
-                <w:rtl w:val="0"/>
-              </w:rPr>
-              <w:t xml:space="preserve">Relation</w:t>
+                <w:rtl w:val="0"/>
+              </w:rPr>
             </w:r>
           </w:p>
         </w:tc>
@@ -9606,46 +9476,8 @@
             </w:pPr>
             <w:r>
               <w:rPr>
-                <w:rFonts w:ascii="Arial Narrow" w:cs="Arial Narrow" w:eastAsia="Arial Narrow" w:hAnsi="Arial Narrow"/>
-                <w:b w:val="0"/>
-                <w:i w:val="0"/>
-                <w:smallCaps w:val="0"/>
-                <w:strike w:val="0"/>
-                <w:color w:val="000000"/>
-                <w:sz w:val="20"/>
-                <w:szCs w:val="20"/>
-                <w:u w:val="none"/>
-                <w:shd w:fill="auto" w:val="clear"/>
-                <w:vertAlign w:val="baseline"/>
-                <w:rtl w:val="0"/>
-              </w:rPr>
-              <w:t xml:space="preserve">Software Development Manager, direct </w:t>
-            </w:r>
-            <w:r>
-              <w:rPr>
-                <w:rFonts w:ascii="Arial Narrow" w:cs="Arial Narrow" w:eastAsia="Arial Narrow" w:hAnsi="Arial Narrow"/>
-                <w:sz w:val="20"/>
-                <w:szCs w:val="20"/>
-                <w:rtl w:val="0"/>
-              </w:rPr>
-              <w:t xml:space="preserve">report</w:t>
-            </w:r>
-            <w:r>
-              <w:rPr>
-                <w:rFonts w:ascii="Arial Narrow" w:cs="Arial Narrow" w:eastAsia="Arial Narrow" w:hAnsi="Arial Narrow"/>
-                <w:b w:val="0"/>
-                <w:i w:val="0"/>
-                <w:smallCaps w:val="0"/>
-                <w:strike w:val="0"/>
-                <w:color w:val="000000"/>
-                <w:sz w:val="20"/>
-                <w:szCs w:val="20"/>
-                <w:u w:val="none"/>
-                <w:shd w:fill="auto" w:val="clear"/>
-                <w:vertAlign w:val="baseline"/>
-                <w:rtl w:val="0"/>
-              </w:rPr>
-              <w:t xml:space="preserve"> at Intertech &amp; Ziraat Teknoloji.</w:t>
+                <w:rtl w:val="0"/>
+              </w:rPr>
             </w:r>
           </w:p>
         </w:tc>
@@ -9670,16 +9502,1488 @@
         <w:jc w:val="left"/>
         <w:rPr>
           <w:rFonts w:ascii="Arial Narrow" w:cs="Arial Narrow" w:eastAsia="Arial Narrow" w:hAnsi="Arial Narrow"/>
-          <w:b w:val="0"/>
-          <w:i w:val="0"/>
-          <w:smallCaps w:val="0"/>
-          <w:strike w:val="0"/>
-          <w:color w:val="000000"/>
           <w:sz w:val="20"/>
           <w:szCs w:val="20"/>
-          <w:u w:val="none"/>
-          <w:shd w:fill="auto" w:val="clear"/>
-          <w:vertAlign w:val="baseline"/>
+        </w:rPr>
+      </w:pPr>
+      <w:r>
+        <w:br w:type="page"/>
+      </w:r>
+      <w:r>
+        <w:rPr>
+          <w:rtl w:val="0"/>
+        </w:rPr>
+      </w:r>
+    </w:p>
+    <w:p>
+      <w:pPr>
+        <w:widowControl w:val="0"/>
+        <w:ind w:right="-120"/>
+        <w:rPr>
+          <w:rFonts w:ascii="Arial Narrow" w:cs="Arial Narrow" w:eastAsia="Arial Narrow" w:hAnsi="Arial Narrow"/>
+          <w:sz w:val="20"/>
+          <w:szCs w:val="20"/>
+        </w:rPr>
+      </w:pPr>
+      <w:r>
+        <w:rPr>
+          <w:rtl w:val="0"/>
+        </w:rPr>
+      </w:r>
+    </w:p>
+    <w:tbl>
+      <w:tblPr>
+        <w:tblStyle w:val="Table3"/>
+        <w:tblW w:w="10530.0" w:type="dxa"/>
+        <w:jc w:val="left"/>
+        <w:tblInd w:w="324.0" w:type="dxa"/>
+        <w:tblBorders>
+          <w:top w:color="ffffff" w:space="0" w:sz="8" w:val="single"/>
+          <w:left w:color="ffffff" w:space="0" w:sz="8" w:val="single"/>
+          <w:bottom w:color="ffffff" w:space="0" w:sz="8" w:val="single"/>
+          <w:right w:color="ffffff" w:space="0" w:sz="8" w:val="single"/>
+          <w:insideH w:color="ffffff" w:space="0" w:sz="8" w:val="single"/>
+          <w:insideV w:color="ffffff" w:space="0" w:sz="8" w:val="single"/>
+        </w:tblBorders>
+        <w:tblLayout w:type="fixed"/>
+        <w:tblLook w:val="0000"/>
+      </w:tblPr>
+      <w:tblGrid>
+        <w:gridCol w:w="3046"/>
+        <w:gridCol w:w="7484"/>
+        <w:tblGridChange w:id="0">
+          <w:tblGrid>
+            <w:gridCol w:w="3046"/>
+            <w:gridCol w:w="7484"/>
+          </w:tblGrid>
+        </w:tblGridChange>
+      </w:tblGrid>
+      <w:tr>
+        <w:trPr>
+          <w:cantSplit w:val="0"/>
+          <w:trHeight w:val="425.35166770566593" w:hRule="atLeast"/>
+          <w:tblHeader w:val="0"/>
+        </w:trPr>
+        <w:tc>
+          <w:tcPr>
+            <w:tcBorders>
+              <w:top w:color="ffffff" w:space="0" w:sz="8" w:val="single"/>
+              <w:left w:color="ffffff" w:space="0" w:sz="8" w:val="single"/>
+              <w:bottom w:color="ffffff" w:space="0" w:sz="8" w:val="single"/>
+              <w:right w:color="ffffff" w:space="0" w:sz="4" w:val="single"/>
+            </w:tcBorders>
+            <w:shd w:fill="auto" w:val="clear"/>
+            <w:tcMar>
+              <w:top w:w="80.0" w:type="dxa"/>
+              <w:left w:w="193.0" w:type="dxa"/>
+              <w:bottom w:w="80.0" w:type="dxa"/>
+              <w:right w:w="193.0" w:type="dxa"/>
+            </w:tcMar>
+            <w:vAlign w:val="top"/>
+          </w:tcPr>
+          <w:p>
+            <w:pPr>
+              <w:ind w:left="113" w:right="-120" w:firstLine="0"/>
+              <w:jc w:val="right"/>
+              <w:rPr>
+                <w:rFonts w:ascii="Arial Narrow" w:cs="Arial Narrow" w:eastAsia="Arial Narrow" w:hAnsi="Arial Narrow"/>
+                <w:sz w:val="20"/>
+                <w:szCs w:val="20"/>
+              </w:rPr>
+            </w:pPr>
+            <w:r>
+              <w:rPr>
+                <w:rFonts w:ascii="Arial Narrow" w:cs="Arial Narrow" w:eastAsia="Arial Narrow" w:hAnsi="Arial Narrow"/>
+                <w:b w:val="1"/>
+                <w:rtl w:val="0"/>
+              </w:rPr>
+              <w:t xml:space="preserve">References</w:t>
+            </w:r>
+            <w:r>
+              <w:rPr>
+                <w:rtl w:val="0"/>
+              </w:rPr>
+            </w:r>
+          </w:p>
+        </w:tc>
+        <w:tc>
+          <w:tcPr>
+            <w:tcBorders>
+              <w:top w:color="ffffff" w:space="0" w:sz="8" w:val="single"/>
+              <w:left w:color="ffffff" w:space="0" w:sz="4" w:val="single"/>
+              <w:bottom w:color="ffffff" w:space="0" w:sz="8" w:val="single"/>
+              <w:right w:color="ffffff" w:space="0" w:sz="8" w:val="single"/>
+            </w:tcBorders>
+            <w:shd w:fill="auto" w:val="clear"/>
+            <w:tcMar>
+              <w:top w:w="80.0" w:type="dxa"/>
+              <w:left w:w="80.0" w:type="dxa"/>
+              <w:bottom w:w="80.0" w:type="dxa"/>
+              <w:right w:w="80.0" w:type="dxa"/>
+            </w:tcMar>
+            <w:vAlign w:val="top"/>
+          </w:tcPr>
+          <w:p>
+            <w:pPr>
+              <w:ind w:left="90" w:right="-120" w:firstLine="0"/>
+              <w:rPr/>
+            </w:pPr>
+            <w:r>
+              <w:rPr>
+                <w:rtl w:val="0"/>
+              </w:rPr>
+            </w:r>
+          </w:p>
+        </w:tc>
+      </w:tr>
+      <w:tr>
+        <w:trPr>
+          <w:cantSplit w:val="0"/>
+          <w:trHeight w:val="201.44965073852418" w:hRule="atLeast"/>
+          <w:tblHeader w:val="0"/>
+        </w:trPr>
+        <w:tc>
+          <w:tcPr>
+            <w:tcBorders>
+              <w:top w:color="ffffff" w:space="0" w:sz="8" w:val="single"/>
+              <w:left w:color="ffffff" w:space="0" w:sz="8" w:val="single"/>
+              <w:bottom w:color="ffffff" w:space="0" w:sz="8" w:val="single"/>
+              <w:right w:color="ffffff" w:space="0" w:sz="4" w:val="single"/>
+            </w:tcBorders>
+            <w:shd w:fill="auto" w:val="clear"/>
+            <w:tcMar>
+              <w:top w:w="80.0" w:type="dxa"/>
+              <w:left w:w="193.0" w:type="dxa"/>
+              <w:bottom w:w="80.0" w:type="dxa"/>
+              <w:right w:w="193.0" w:type="dxa"/>
+            </w:tcMar>
+            <w:vAlign w:val="top"/>
+          </w:tcPr>
+          <w:p>
+            <w:pPr>
+              <w:ind w:left="113" w:right="-120" w:firstLine="0"/>
+              <w:jc w:val="right"/>
+              <w:rPr>
+                <w:rFonts w:ascii="Arial Narrow" w:cs="Arial Narrow" w:eastAsia="Arial Narrow" w:hAnsi="Arial Narrow"/>
+                <w:sz w:val="22"/>
+                <w:szCs w:val="22"/>
+              </w:rPr>
+            </w:pPr>
+            <w:r>
+              <w:rPr>
+                <w:rFonts w:ascii="Arial Narrow" w:cs="Arial Narrow" w:eastAsia="Arial Narrow" w:hAnsi="Arial Narrow"/>
+                <w:sz w:val="20"/>
+                <w:szCs w:val="20"/>
+                <w:rtl w:val="0"/>
+              </w:rPr>
+              <w:t xml:space="preserve">Name / Email</w:t>
+            </w:r>
+            <w:r>
+              <w:rPr>
+                <w:rtl w:val="0"/>
+              </w:rPr>
+            </w:r>
+          </w:p>
+        </w:tc>
+        <w:tc>
+          <w:tcPr>
+            <w:tcBorders>
+              <w:top w:color="ffffff" w:space="0" w:sz="8" w:val="single"/>
+              <w:left w:color="ffffff" w:space="0" w:sz="4" w:val="single"/>
+              <w:bottom w:color="ffffff" w:space="0" w:sz="8" w:val="single"/>
+              <w:right w:color="ffffff" w:space="0" w:sz="8" w:val="single"/>
+            </w:tcBorders>
+            <w:shd w:fill="auto" w:val="clear"/>
+            <w:tcMar>
+              <w:top w:w="80.0" w:type="dxa"/>
+              <w:left w:w="193.0" w:type="dxa"/>
+              <w:bottom w:w="80.0" w:type="dxa"/>
+              <w:right w:w="193.0" w:type="dxa"/>
+            </w:tcMar>
+            <w:vAlign w:val="top"/>
+          </w:tcPr>
+          <w:p>
+            <w:pPr>
+              <w:ind w:right="-120"/>
+              <w:rPr>
+                <w:rFonts w:ascii="Arial Narrow" w:cs="Arial Narrow" w:eastAsia="Arial Narrow" w:hAnsi="Arial Narrow"/>
+                <w:b w:val="1"/>
+              </w:rPr>
+            </w:pPr>
+            <w:r>
+              <w:rPr>
+                <w:rFonts w:ascii="Arial Narrow" w:cs="Arial Narrow" w:eastAsia="Arial Narrow" w:hAnsi="Arial Narrow"/>
+                <w:sz w:val="20"/>
+                <w:szCs w:val="20"/>
+                <w:rtl w:val="0"/>
+              </w:rPr>
+              <w:t xml:space="preserve">Daniel Vliegenthart</w:t>
+            </w:r>
+            <w:r>
+              <w:rPr>
+                <w:rtl w:val="0"/>
+              </w:rPr>
+            </w:r>
+          </w:p>
+        </w:tc>
+      </w:tr>
+      <w:tr>
+        <w:trPr>
+          <w:cantSplit w:val="0"/>
+          <w:trHeight w:val="378.93548388450654" w:hRule="atLeast"/>
+          <w:tblHeader w:val="0"/>
+        </w:trPr>
+        <w:tc>
+          <w:tcPr>
+            <w:tcBorders>
+              <w:top w:color="ffffff" w:space="0" w:sz="8" w:val="single"/>
+              <w:left w:color="ffffff" w:space="0" w:sz="8" w:val="single"/>
+              <w:bottom w:color="ffffff" w:space="0" w:sz="8" w:val="single"/>
+              <w:right w:color="ffffff" w:space="0" w:sz="4" w:val="single"/>
+            </w:tcBorders>
+            <w:shd w:fill="auto" w:val="clear"/>
+            <w:tcMar>
+              <w:top w:w="80.0" w:type="dxa"/>
+              <w:left w:w="193.0" w:type="dxa"/>
+              <w:bottom w:w="80.0" w:type="dxa"/>
+              <w:right w:w="193.0" w:type="dxa"/>
+            </w:tcMar>
+            <w:vAlign w:val="top"/>
+          </w:tcPr>
+          <w:p>
+            <w:pPr>
+              <w:ind w:left="113" w:right="-120" w:firstLine="0"/>
+              <w:jc w:val="right"/>
+              <w:rPr>
+                <w:rFonts w:ascii="Arial Narrow" w:cs="Arial Narrow" w:eastAsia="Arial Narrow" w:hAnsi="Arial Narrow"/>
+                <w:sz w:val="20"/>
+                <w:szCs w:val="20"/>
+              </w:rPr>
+            </w:pPr>
+            <w:r>
+              <w:rPr>
+                <w:rFonts w:ascii="Arial Narrow" w:cs="Arial Narrow" w:eastAsia="Arial Narrow" w:hAnsi="Arial Narrow"/>
+                <w:sz w:val="20"/>
+                <w:szCs w:val="20"/>
+                <w:rtl w:val="0"/>
+              </w:rPr>
+              <w:t xml:space="preserve">About</w:t>
+            </w:r>
+          </w:p>
+        </w:tc>
+        <w:tc>
+          <w:tcPr>
+            <w:tcBorders>
+              <w:top w:color="ffffff" w:space="0" w:sz="8" w:val="single"/>
+              <w:left w:color="ffffff" w:space="0" w:sz="4" w:val="single"/>
+              <w:bottom w:color="ffffff" w:space="0" w:sz="8" w:val="single"/>
+              <w:right w:color="ffffff" w:space="0" w:sz="8" w:val="single"/>
+            </w:tcBorders>
+            <w:shd w:fill="auto" w:val="clear"/>
+            <w:tcMar>
+              <w:top w:w="80.0" w:type="dxa"/>
+              <w:left w:w="193.0" w:type="dxa"/>
+              <w:bottom w:w="80.0" w:type="dxa"/>
+              <w:right w:w="193.0" w:type="dxa"/>
+            </w:tcMar>
+            <w:vAlign w:val="top"/>
+          </w:tcPr>
+          <w:p>
+            <w:pPr>
+              <w:ind w:right="-120"/>
+              <w:rPr>
+                <w:rFonts w:ascii="Arial Narrow" w:cs="Arial Narrow" w:eastAsia="Arial Narrow" w:hAnsi="Arial Narrow"/>
+                <w:sz w:val="20"/>
+                <w:szCs w:val="20"/>
+              </w:rPr>
+            </w:pPr>
+            <w:r>
+              <w:rPr>
+                <w:rFonts w:ascii="Arial Narrow" w:cs="Arial Narrow" w:eastAsia="Arial Narrow" w:hAnsi="Arial Narrow"/>
+                <w:sz w:val="20"/>
+                <w:szCs w:val="20"/>
+                <w:rtl w:val="0"/>
+              </w:rPr>
+              <w:t xml:space="preserve">Tech Lead at Parsel.ai</w:t>
+            </w:r>
+          </w:p>
+        </w:tc>
+      </w:tr>
+      <w:tr>
+        <w:trPr>
+          <w:cantSplit w:val="0"/>
+          <w:trHeight w:val="378.93548388450654" w:hRule="atLeast"/>
+          <w:tblHeader w:val="0"/>
+        </w:trPr>
+        <w:tc>
+          <w:tcPr>
+            <w:tcBorders>
+              <w:top w:color="ffffff" w:space="0" w:sz="8" w:val="single"/>
+              <w:left w:color="ffffff" w:space="0" w:sz="8" w:val="single"/>
+              <w:bottom w:color="ffffff" w:space="0" w:sz="8" w:val="single"/>
+              <w:right w:color="ffffff" w:space="0" w:sz="4" w:val="single"/>
+            </w:tcBorders>
+            <w:shd w:fill="auto" w:val="clear"/>
+            <w:tcMar>
+              <w:top w:w="80.0" w:type="dxa"/>
+              <w:left w:w="193.0" w:type="dxa"/>
+              <w:bottom w:w="80.0" w:type="dxa"/>
+              <w:right w:w="193.0" w:type="dxa"/>
+            </w:tcMar>
+            <w:vAlign w:val="top"/>
+          </w:tcPr>
+          <w:p>
+            <w:pPr>
+              <w:ind w:left="113" w:right="-120" w:firstLine="0"/>
+              <w:jc w:val="right"/>
+              <w:rPr>
+                <w:rFonts w:ascii="Arial Narrow" w:cs="Arial Narrow" w:eastAsia="Arial Narrow" w:hAnsi="Arial Narrow"/>
+                <w:sz w:val="20"/>
+                <w:szCs w:val="20"/>
+              </w:rPr>
+            </w:pPr>
+            <w:r>
+              <w:rPr>
+                <w:rFonts w:ascii="Arial Narrow" w:cs="Arial Narrow" w:eastAsia="Arial Narrow" w:hAnsi="Arial Narrow"/>
+                <w:sz w:val="20"/>
+                <w:szCs w:val="20"/>
+                <w:rtl w:val="0"/>
+              </w:rPr>
+              <w:t xml:space="preserve">Relation</w:t>
+            </w:r>
+          </w:p>
+        </w:tc>
+        <w:tc>
+          <w:tcPr>
+            <w:tcBorders>
+              <w:top w:color="ffffff" w:space="0" w:sz="8" w:val="single"/>
+              <w:left w:color="ffffff" w:space="0" w:sz="4" w:val="single"/>
+              <w:bottom w:color="ffffff" w:space="0" w:sz="8" w:val="single"/>
+              <w:right w:color="ffffff" w:space="0" w:sz="8" w:val="single"/>
+            </w:tcBorders>
+            <w:shd w:fill="auto" w:val="clear"/>
+            <w:tcMar>
+              <w:top w:w="80.0" w:type="dxa"/>
+              <w:left w:w="193.0" w:type="dxa"/>
+              <w:bottom w:w="80.0" w:type="dxa"/>
+              <w:right w:w="193.0" w:type="dxa"/>
+            </w:tcMar>
+            <w:vAlign w:val="top"/>
+          </w:tcPr>
+          <w:p>
+            <w:pPr>
+              <w:ind w:right="-120"/>
+              <w:rPr>
+                <w:rFonts w:ascii="Arial Narrow" w:cs="Arial Narrow" w:eastAsia="Arial Narrow" w:hAnsi="Arial Narrow"/>
+                <w:sz w:val="20"/>
+                <w:szCs w:val="20"/>
+              </w:rPr>
+            </w:pPr>
+            <w:r>
+              <w:rPr>
+                <w:rFonts w:ascii="Arial Narrow" w:cs="Arial Narrow" w:eastAsia="Arial Narrow" w:hAnsi="Arial Narrow"/>
+                <w:sz w:val="20"/>
+                <w:szCs w:val="20"/>
+                <w:rtl w:val="0"/>
+              </w:rPr>
+              <w:t xml:space="preserve">Details are in </w:t>
+            </w:r>
+            <w:hyperlink r:id="rId29">
+              <w:r>
+                <w:rPr>
+                  <w:rFonts w:ascii="Arial Narrow" w:cs="Arial Narrow" w:eastAsia="Arial Narrow" w:hAnsi="Arial Narrow"/>
+                  <w:color w:val="1155cc"/>
+                  <w:sz w:val="20"/>
+                  <w:szCs w:val="20"/>
+                  <w:u w:val="single"/>
+                  <w:rtl w:val="0"/>
+                </w:rPr>
+                <w:t xml:space="preserve">the recommendation letter</w:t>
+              </w:r>
+            </w:hyperlink>
+            <w:r>
+              <w:rPr>
+                <w:rFonts w:ascii="Arial Narrow" w:cs="Arial Narrow" w:eastAsia="Arial Narrow" w:hAnsi="Arial Narrow"/>
+                <w:sz w:val="20"/>
+                <w:szCs w:val="20"/>
+                <w:rtl w:val="0"/>
+              </w:rPr>
+              <w:t xml:space="preserve">.</w:t>
+            </w:r>
+          </w:p>
+        </w:tc>
+      </w:tr>
+      <w:tr>
+        <w:trPr>
+          <w:cantSplit w:val="0"/>
+          <w:trHeight w:val="378.93548388450654" w:hRule="atLeast"/>
+          <w:tblHeader w:val="0"/>
+        </w:trPr>
+        <w:tc>
+          <w:tcPr>
+            <w:tcBorders>
+              <w:top w:color="ffffff" w:space="0" w:sz="8" w:val="single"/>
+              <w:left w:color="ffffff" w:space="0" w:sz="8" w:val="single"/>
+              <w:bottom w:color="ffffff" w:space="0" w:sz="8" w:val="single"/>
+              <w:right w:color="ffffff" w:space="0" w:sz="4" w:val="single"/>
+            </w:tcBorders>
+            <w:shd w:fill="auto" w:val="clear"/>
+            <w:tcMar>
+              <w:top w:w="80.0" w:type="dxa"/>
+              <w:left w:w="193.0" w:type="dxa"/>
+              <w:bottom w:w="80.0" w:type="dxa"/>
+              <w:right w:w="193.0" w:type="dxa"/>
+            </w:tcMar>
+            <w:vAlign w:val="top"/>
+          </w:tcPr>
+          <w:p>
+            <w:pPr>
+              <w:ind w:left="113" w:right="-120" w:firstLine="0"/>
+              <w:jc w:val="right"/>
+              <w:rPr>
+                <w:rFonts w:ascii="Arial Narrow" w:cs="Arial Narrow" w:eastAsia="Arial Narrow" w:hAnsi="Arial Narrow"/>
+                <w:sz w:val="20"/>
+                <w:szCs w:val="20"/>
+              </w:rPr>
+            </w:pPr>
+            <w:r>
+              <w:rPr>
+                <w:rtl w:val="0"/>
+              </w:rPr>
+            </w:r>
+          </w:p>
+        </w:tc>
+        <w:tc>
+          <w:tcPr>
+            <w:tcBorders>
+              <w:top w:color="ffffff" w:space="0" w:sz="8" w:val="single"/>
+              <w:left w:color="ffffff" w:space="0" w:sz="4" w:val="single"/>
+              <w:bottom w:color="ffffff" w:space="0" w:sz="8" w:val="single"/>
+              <w:right w:color="ffffff" w:space="0" w:sz="8" w:val="single"/>
+            </w:tcBorders>
+            <w:shd w:fill="auto" w:val="clear"/>
+            <w:tcMar>
+              <w:top w:w="80.0" w:type="dxa"/>
+              <w:left w:w="193.0" w:type="dxa"/>
+              <w:bottom w:w="80.0" w:type="dxa"/>
+              <w:right w:w="193.0" w:type="dxa"/>
+            </w:tcMar>
+            <w:vAlign w:val="top"/>
+          </w:tcPr>
+          <w:p>
+            <w:pPr>
+              <w:ind w:right="-120"/>
+              <w:rPr>
+                <w:rFonts w:ascii="Arial Narrow" w:cs="Arial Narrow" w:eastAsia="Arial Narrow" w:hAnsi="Arial Narrow"/>
+                <w:sz w:val="20"/>
+                <w:szCs w:val="20"/>
+              </w:rPr>
+            </w:pPr>
+            <w:r>
+              <w:rPr>
+                <w:rtl w:val="0"/>
+              </w:rPr>
+            </w:r>
+          </w:p>
+        </w:tc>
+      </w:tr>
+      <w:tr>
+        <w:trPr>
+          <w:cantSplit w:val="0"/>
+          <w:trHeight w:val="378.93548388450654" w:hRule="atLeast"/>
+          <w:tblHeader w:val="0"/>
+        </w:trPr>
+        <w:tc>
+          <w:tcPr>
+            <w:tcBorders>
+              <w:top w:color="ffffff" w:space="0" w:sz="8" w:val="single"/>
+              <w:left w:color="ffffff" w:space="0" w:sz="8" w:val="single"/>
+              <w:bottom w:color="ffffff" w:space="0" w:sz="8" w:val="single"/>
+              <w:right w:color="ffffff" w:space="0" w:sz="4" w:val="single"/>
+            </w:tcBorders>
+            <w:shd w:fill="auto" w:val="clear"/>
+            <w:tcMar>
+              <w:top w:w="80.0" w:type="dxa"/>
+              <w:left w:w="193.0" w:type="dxa"/>
+              <w:bottom w:w="80.0" w:type="dxa"/>
+              <w:right w:w="193.0" w:type="dxa"/>
+            </w:tcMar>
+            <w:vAlign w:val="top"/>
+          </w:tcPr>
+          <w:p>
+            <w:pPr>
+              <w:ind w:left="113" w:right="-120" w:firstLine="0"/>
+              <w:jc w:val="right"/>
+              <w:rPr>
+                <w:rFonts w:ascii="Arial Narrow" w:cs="Arial Narrow" w:eastAsia="Arial Narrow" w:hAnsi="Arial Narrow"/>
+                <w:sz w:val="22"/>
+                <w:szCs w:val="22"/>
+              </w:rPr>
+            </w:pPr>
+            <w:r>
+              <w:rPr>
+                <w:rFonts w:ascii="Arial Narrow" w:cs="Arial Narrow" w:eastAsia="Arial Narrow" w:hAnsi="Arial Narrow"/>
+                <w:sz w:val="20"/>
+                <w:szCs w:val="20"/>
+                <w:rtl w:val="0"/>
+              </w:rPr>
+              <w:t xml:space="preserve">Name / Email</w:t>
+            </w:r>
+            <w:r>
+              <w:rPr>
+                <w:rtl w:val="0"/>
+              </w:rPr>
+            </w:r>
+          </w:p>
+        </w:tc>
+        <w:tc>
+          <w:tcPr>
+            <w:tcBorders>
+              <w:top w:color="ffffff" w:space="0" w:sz="8" w:val="single"/>
+              <w:left w:color="ffffff" w:space="0" w:sz="4" w:val="single"/>
+              <w:bottom w:color="ffffff" w:space="0" w:sz="8" w:val="single"/>
+              <w:right w:color="ffffff" w:space="0" w:sz="8" w:val="single"/>
+            </w:tcBorders>
+            <w:shd w:fill="auto" w:val="clear"/>
+            <w:tcMar>
+              <w:top w:w="80.0" w:type="dxa"/>
+              <w:left w:w="193.0" w:type="dxa"/>
+              <w:bottom w:w="80.0" w:type="dxa"/>
+              <w:right w:w="193.0" w:type="dxa"/>
+            </w:tcMar>
+            <w:vAlign w:val="top"/>
+          </w:tcPr>
+          <w:p>
+            <w:pPr>
+              <w:ind w:right="-120"/>
+              <w:rPr>
+                <w:rFonts w:ascii="Arial Narrow" w:cs="Arial Narrow" w:eastAsia="Arial Narrow" w:hAnsi="Arial Narrow"/>
+                <w:b w:val="1"/>
+              </w:rPr>
+            </w:pPr>
+            <w:r>
+              <w:rPr>
+                <w:rFonts w:ascii="Arial Narrow" w:cs="Arial Narrow" w:eastAsia="Arial Narrow" w:hAnsi="Arial Narrow"/>
+                <w:sz w:val="20"/>
+                <w:szCs w:val="20"/>
+                <w:rtl w:val="0"/>
+              </w:rPr>
+              <w:t xml:space="preserve">Decebal Dobrica</w:t>
+            </w:r>
+            <w:r>
+              <w:rPr>
+                <w:rtl w:val="0"/>
+              </w:rPr>
+            </w:r>
+          </w:p>
+        </w:tc>
+      </w:tr>
+      <w:tr>
+        <w:trPr>
+          <w:cantSplit w:val="0"/>
+          <w:trHeight w:val="378.93548388450654" w:hRule="atLeast"/>
+          <w:tblHeader w:val="0"/>
+        </w:trPr>
+        <w:tc>
+          <w:tcPr>
+            <w:tcBorders>
+              <w:top w:color="ffffff" w:space="0" w:sz="8" w:val="single"/>
+              <w:left w:color="ffffff" w:space="0" w:sz="8" w:val="single"/>
+              <w:bottom w:color="ffffff" w:space="0" w:sz="8" w:val="single"/>
+              <w:right w:color="ffffff" w:space="0" w:sz="4" w:val="single"/>
+            </w:tcBorders>
+            <w:shd w:fill="auto" w:val="clear"/>
+            <w:tcMar>
+              <w:top w:w="80.0" w:type="dxa"/>
+              <w:left w:w="193.0" w:type="dxa"/>
+              <w:bottom w:w="80.0" w:type="dxa"/>
+              <w:right w:w="193.0" w:type="dxa"/>
+            </w:tcMar>
+            <w:vAlign w:val="top"/>
+          </w:tcPr>
+          <w:p>
+            <w:pPr>
+              <w:ind w:left="113" w:right="-120" w:firstLine="0"/>
+              <w:jc w:val="right"/>
+              <w:rPr>
+                <w:rFonts w:ascii="Arial Narrow" w:cs="Arial Narrow" w:eastAsia="Arial Narrow" w:hAnsi="Arial Narrow"/>
+                <w:sz w:val="20"/>
+                <w:szCs w:val="20"/>
+              </w:rPr>
+            </w:pPr>
+            <w:r>
+              <w:rPr>
+                <w:rFonts w:ascii="Arial Narrow" w:cs="Arial Narrow" w:eastAsia="Arial Narrow" w:hAnsi="Arial Narrow"/>
+                <w:sz w:val="20"/>
+                <w:szCs w:val="20"/>
+                <w:rtl w:val="0"/>
+              </w:rPr>
+              <w:t xml:space="preserve">About</w:t>
+            </w:r>
+          </w:p>
+        </w:tc>
+        <w:tc>
+          <w:tcPr>
+            <w:tcBorders>
+              <w:top w:color="ffffff" w:space="0" w:sz="8" w:val="single"/>
+              <w:left w:color="ffffff" w:space="0" w:sz="4" w:val="single"/>
+              <w:bottom w:color="ffffff" w:space="0" w:sz="8" w:val="single"/>
+              <w:right w:color="ffffff" w:space="0" w:sz="8" w:val="single"/>
+            </w:tcBorders>
+            <w:shd w:fill="auto" w:val="clear"/>
+            <w:tcMar>
+              <w:top w:w="80.0" w:type="dxa"/>
+              <w:left w:w="193.0" w:type="dxa"/>
+              <w:bottom w:w="80.0" w:type="dxa"/>
+              <w:right w:w="193.0" w:type="dxa"/>
+            </w:tcMar>
+            <w:vAlign w:val="top"/>
+          </w:tcPr>
+          <w:p>
+            <w:pPr>
+              <w:ind w:right="-120"/>
+              <w:rPr>
+                <w:rFonts w:ascii="Arial Narrow" w:cs="Arial Narrow" w:eastAsia="Arial Narrow" w:hAnsi="Arial Narrow"/>
+                <w:sz w:val="20"/>
+                <w:szCs w:val="20"/>
+              </w:rPr>
+            </w:pPr>
+            <w:r>
+              <w:rPr>
+                <w:rFonts w:ascii="Arial Narrow" w:cs="Arial Narrow" w:eastAsia="Arial Narrow" w:hAnsi="Arial Narrow"/>
+                <w:sz w:val="20"/>
+                <w:szCs w:val="20"/>
+                <w:rtl w:val="0"/>
+              </w:rPr>
+              <w:t xml:space="preserve">Software Architect at Tellimer</w:t>
+            </w:r>
+          </w:p>
+        </w:tc>
+      </w:tr>
+      <w:tr>
+        <w:trPr>
+          <w:cantSplit w:val="0"/>
+          <w:trHeight w:val="378.93548388450654" w:hRule="atLeast"/>
+          <w:tblHeader w:val="0"/>
+        </w:trPr>
+        <w:tc>
+          <w:tcPr>
+            <w:tcBorders>
+              <w:top w:color="ffffff" w:space="0" w:sz="8" w:val="single"/>
+              <w:left w:color="ffffff" w:space="0" w:sz="8" w:val="single"/>
+              <w:bottom w:color="ffffff" w:space="0" w:sz="8" w:val="single"/>
+              <w:right w:color="ffffff" w:space="0" w:sz="4" w:val="single"/>
+            </w:tcBorders>
+            <w:shd w:fill="auto" w:val="clear"/>
+            <w:tcMar>
+              <w:top w:w="80.0" w:type="dxa"/>
+              <w:left w:w="193.0" w:type="dxa"/>
+              <w:bottom w:w="80.0" w:type="dxa"/>
+              <w:right w:w="193.0" w:type="dxa"/>
+            </w:tcMar>
+            <w:vAlign w:val="top"/>
+          </w:tcPr>
+          <w:p>
+            <w:pPr>
+              <w:ind w:left="113" w:right="-120" w:firstLine="0"/>
+              <w:jc w:val="right"/>
+              <w:rPr>
+                <w:rFonts w:ascii="Arial Narrow" w:cs="Arial Narrow" w:eastAsia="Arial Narrow" w:hAnsi="Arial Narrow"/>
+                <w:sz w:val="20"/>
+                <w:szCs w:val="20"/>
+              </w:rPr>
+            </w:pPr>
+            <w:r>
+              <w:rPr>
+                <w:rFonts w:ascii="Arial Narrow" w:cs="Arial Narrow" w:eastAsia="Arial Narrow" w:hAnsi="Arial Narrow"/>
+                <w:sz w:val="20"/>
+                <w:szCs w:val="20"/>
+                <w:rtl w:val="0"/>
+              </w:rPr>
+              <w:t xml:space="preserve">Relation</w:t>
+            </w:r>
+          </w:p>
+        </w:tc>
+        <w:tc>
+          <w:tcPr>
+            <w:tcBorders>
+              <w:top w:color="ffffff" w:space="0" w:sz="8" w:val="single"/>
+              <w:left w:color="ffffff" w:space="0" w:sz="4" w:val="single"/>
+              <w:bottom w:color="ffffff" w:space="0" w:sz="8" w:val="single"/>
+              <w:right w:color="ffffff" w:space="0" w:sz="8" w:val="single"/>
+            </w:tcBorders>
+            <w:shd w:fill="auto" w:val="clear"/>
+            <w:tcMar>
+              <w:top w:w="80.0" w:type="dxa"/>
+              <w:left w:w="193.0" w:type="dxa"/>
+              <w:bottom w:w="80.0" w:type="dxa"/>
+              <w:right w:w="193.0" w:type="dxa"/>
+            </w:tcMar>
+            <w:vAlign w:val="top"/>
+          </w:tcPr>
+          <w:p>
+            <w:pPr>
+              <w:ind w:right="-120"/>
+              <w:rPr>
+                <w:rFonts w:ascii="Arial Narrow" w:cs="Arial Narrow" w:eastAsia="Arial Narrow" w:hAnsi="Arial Narrow"/>
+                <w:sz w:val="20"/>
+                <w:szCs w:val="20"/>
+              </w:rPr>
+            </w:pPr>
+            <w:r>
+              <w:rPr>
+                <w:rFonts w:ascii="Arial Narrow" w:cs="Arial Narrow" w:eastAsia="Arial Narrow" w:hAnsi="Arial Narrow"/>
+                <w:sz w:val="20"/>
+                <w:szCs w:val="20"/>
+                <w:rtl w:val="0"/>
+              </w:rPr>
+              <w:t xml:space="preserve">Details are in </w:t>
+            </w:r>
+            <w:hyperlink r:id="rId30">
+              <w:r>
+                <w:rPr>
+                  <w:rFonts w:ascii="Arial Narrow" w:cs="Arial Narrow" w:eastAsia="Arial Narrow" w:hAnsi="Arial Narrow"/>
+                  <w:color w:val="1155cc"/>
+                  <w:sz w:val="20"/>
+                  <w:szCs w:val="20"/>
+                  <w:u w:val="single"/>
+                  <w:rtl w:val="0"/>
+                </w:rPr>
+                <w:t xml:space="preserve">the recommendation letter</w:t>
+              </w:r>
+            </w:hyperlink>
+            <w:r>
+              <w:rPr>
+                <w:rFonts w:ascii="Arial Narrow" w:cs="Arial Narrow" w:eastAsia="Arial Narrow" w:hAnsi="Arial Narrow"/>
+                <w:sz w:val="20"/>
+                <w:szCs w:val="20"/>
+                <w:rtl w:val="0"/>
+              </w:rPr>
+              <w:t xml:space="preserve">.</w:t>
+            </w:r>
+          </w:p>
+        </w:tc>
+      </w:tr>
+      <w:tr>
+        <w:trPr>
+          <w:cantSplit w:val="0"/>
+          <w:trHeight w:val="364.4921875" w:hRule="atLeast"/>
+          <w:tblHeader w:val="0"/>
+        </w:trPr>
+        <w:tc>
+          <w:tcPr>
+            <w:tcBorders>
+              <w:top w:color="ffffff" w:space="0" w:sz="8" w:val="single"/>
+              <w:left w:color="ffffff" w:space="0" w:sz="8" w:val="single"/>
+              <w:bottom w:color="ffffff" w:space="0" w:sz="8" w:val="single"/>
+              <w:right w:color="ffffff" w:space="0" w:sz="4" w:val="single"/>
+            </w:tcBorders>
+            <w:shd w:fill="auto" w:val="clear"/>
+            <w:tcMar>
+              <w:top w:w="80.0" w:type="dxa"/>
+              <w:left w:w="193.0" w:type="dxa"/>
+              <w:bottom w:w="80.0" w:type="dxa"/>
+              <w:right w:w="193.0" w:type="dxa"/>
+            </w:tcMar>
+            <w:vAlign w:val="top"/>
+          </w:tcPr>
+          <w:p>
+            <w:pPr>
+              <w:ind w:left="113" w:right="-120" w:firstLine="0"/>
+              <w:jc w:val="right"/>
+              <w:rPr>
+                <w:rFonts w:ascii="Arial Narrow" w:cs="Arial Narrow" w:eastAsia="Arial Narrow" w:hAnsi="Arial Narrow"/>
+                <w:sz w:val="20"/>
+                <w:szCs w:val="20"/>
+              </w:rPr>
+            </w:pPr>
+            <w:r>
+              <w:rPr>
+                <w:rtl w:val="0"/>
+              </w:rPr>
+            </w:r>
+          </w:p>
+        </w:tc>
+        <w:tc>
+          <w:tcPr>
+            <w:tcBorders>
+              <w:top w:color="ffffff" w:space="0" w:sz="8" w:val="single"/>
+              <w:left w:color="ffffff" w:space="0" w:sz="4" w:val="single"/>
+              <w:bottom w:color="ffffff" w:space="0" w:sz="8" w:val="single"/>
+              <w:right w:color="ffffff" w:space="0" w:sz="8" w:val="single"/>
+            </w:tcBorders>
+            <w:shd w:fill="auto" w:val="clear"/>
+            <w:tcMar>
+              <w:top w:w="80.0" w:type="dxa"/>
+              <w:left w:w="193.0" w:type="dxa"/>
+              <w:bottom w:w="80.0" w:type="dxa"/>
+              <w:right w:w="193.0" w:type="dxa"/>
+            </w:tcMar>
+            <w:vAlign w:val="top"/>
+          </w:tcPr>
+          <w:p>
+            <w:pPr>
+              <w:ind w:right="-120"/>
+              <w:rPr>
+                <w:rFonts w:ascii="Arial Narrow" w:cs="Arial Narrow" w:eastAsia="Arial Narrow" w:hAnsi="Arial Narrow"/>
+                <w:sz w:val="20"/>
+                <w:szCs w:val="20"/>
+              </w:rPr>
+            </w:pPr>
+            <w:r>
+              <w:rPr>
+                <w:rtl w:val="0"/>
+              </w:rPr>
+            </w:r>
+          </w:p>
+        </w:tc>
+      </w:tr>
+      <w:tr>
+        <w:trPr>
+          <w:cantSplit w:val="0"/>
+          <w:trHeight w:val="378.93548388450654" w:hRule="atLeast"/>
+          <w:tblHeader w:val="0"/>
+        </w:trPr>
+        <w:tc>
+          <w:tcPr>
+            <w:tcBorders>
+              <w:top w:color="ffffff" w:space="0" w:sz="8" w:val="single"/>
+              <w:left w:color="ffffff" w:space="0" w:sz="8" w:val="single"/>
+              <w:bottom w:color="ffffff" w:space="0" w:sz="8" w:val="single"/>
+              <w:right w:color="ffffff" w:space="0" w:sz="4" w:val="single"/>
+            </w:tcBorders>
+            <w:shd w:fill="auto" w:val="clear"/>
+            <w:tcMar>
+              <w:top w:w="80.0" w:type="dxa"/>
+              <w:left w:w="193.0" w:type="dxa"/>
+              <w:bottom w:w="80.0" w:type="dxa"/>
+              <w:right w:w="193.0" w:type="dxa"/>
+            </w:tcMar>
+            <w:vAlign w:val="top"/>
+          </w:tcPr>
+          <w:p>
+            <w:pPr>
+              <w:ind w:left="113" w:right="-120" w:firstLine="0"/>
+              <w:jc w:val="right"/>
+              <w:rPr>
+                <w:rFonts w:ascii="Arial Narrow" w:cs="Arial Narrow" w:eastAsia="Arial Narrow" w:hAnsi="Arial Narrow"/>
+                <w:sz w:val="22"/>
+                <w:szCs w:val="22"/>
+              </w:rPr>
+            </w:pPr>
+            <w:r>
+              <w:rPr>
+                <w:rFonts w:ascii="Arial Narrow" w:cs="Arial Narrow" w:eastAsia="Arial Narrow" w:hAnsi="Arial Narrow"/>
+                <w:sz w:val="20"/>
+                <w:szCs w:val="20"/>
+                <w:rtl w:val="0"/>
+              </w:rPr>
+              <w:t xml:space="preserve">Name / Email</w:t>
+            </w:r>
+            <w:r>
+              <w:rPr>
+                <w:rtl w:val="0"/>
+              </w:rPr>
+            </w:r>
+          </w:p>
+        </w:tc>
+        <w:tc>
+          <w:tcPr>
+            <w:tcBorders>
+              <w:top w:color="ffffff" w:space="0" w:sz="8" w:val="single"/>
+              <w:left w:color="ffffff" w:space="0" w:sz="4" w:val="single"/>
+              <w:bottom w:color="ffffff" w:space="0" w:sz="8" w:val="single"/>
+              <w:right w:color="ffffff" w:space="0" w:sz="8" w:val="single"/>
+            </w:tcBorders>
+            <w:shd w:fill="auto" w:val="clear"/>
+            <w:tcMar>
+              <w:top w:w="80.0" w:type="dxa"/>
+              <w:left w:w="193.0" w:type="dxa"/>
+              <w:bottom w:w="80.0" w:type="dxa"/>
+              <w:right w:w="193.0" w:type="dxa"/>
+            </w:tcMar>
+            <w:vAlign w:val="top"/>
+          </w:tcPr>
+          <w:p>
+            <w:pPr>
+              <w:ind w:right="-120"/>
+              <w:rPr>
+                <w:rFonts w:ascii="Arial Narrow" w:cs="Arial Narrow" w:eastAsia="Arial Narrow" w:hAnsi="Arial Narrow"/>
+                <w:b w:val="1"/>
+              </w:rPr>
+            </w:pPr>
+            <w:r>
+              <w:rPr>
+                <w:rFonts w:ascii="Arial Narrow" w:cs="Arial Narrow" w:eastAsia="Arial Narrow" w:hAnsi="Arial Narrow"/>
+                <w:sz w:val="20"/>
+                <w:szCs w:val="20"/>
+                <w:rtl w:val="0"/>
+              </w:rPr>
+              <w:t xml:space="preserve">Ian Watt</w:t>
+            </w:r>
+            <w:r>
+              <w:rPr>
+                <w:rtl w:val="0"/>
+              </w:rPr>
+            </w:r>
+          </w:p>
+        </w:tc>
+      </w:tr>
+      <w:tr>
+        <w:trPr>
+          <w:cantSplit w:val="0"/>
+          <w:trHeight w:val="378.93548388450654" w:hRule="atLeast"/>
+          <w:tblHeader w:val="0"/>
+        </w:trPr>
+        <w:tc>
+          <w:tcPr>
+            <w:tcBorders>
+              <w:top w:color="ffffff" w:space="0" w:sz="8" w:val="single"/>
+              <w:left w:color="ffffff" w:space="0" w:sz="8" w:val="single"/>
+              <w:bottom w:color="ffffff" w:space="0" w:sz="8" w:val="single"/>
+              <w:right w:color="ffffff" w:space="0" w:sz="4" w:val="single"/>
+            </w:tcBorders>
+            <w:shd w:fill="auto" w:val="clear"/>
+            <w:tcMar>
+              <w:top w:w="80.0" w:type="dxa"/>
+              <w:left w:w="193.0" w:type="dxa"/>
+              <w:bottom w:w="80.0" w:type="dxa"/>
+              <w:right w:w="193.0" w:type="dxa"/>
+            </w:tcMar>
+            <w:vAlign w:val="top"/>
+          </w:tcPr>
+          <w:p>
+            <w:pPr>
+              <w:ind w:left="113" w:right="-120" w:firstLine="0"/>
+              <w:jc w:val="right"/>
+              <w:rPr>
+                <w:rFonts w:ascii="Arial Narrow" w:cs="Arial Narrow" w:eastAsia="Arial Narrow" w:hAnsi="Arial Narrow"/>
+                <w:sz w:val="20"/>
+                <w:szCs w:val="20"/>
+              </w:rPr>
+            </w:pPr>
+            <w:r>
+              <w:rPr>
+                <w:rFonts w:ascii="Arial Narrow" w:cs="Arial Narrow" w:eastAsia="Arial Narrow" w:hAnsi="Arial Narrow"/>
+                <w:sz w:val="20"/>
+                <w:szCs w:val="20"/>
+                <w:rtl w:val="0"/>
+              </w:rPr>
+              <w:t xml:space="preserve">About</w:t>
+            </w:r>
+          </w:p>
+        </w:tc>
+        <w:tc>
+          <w:tcPr>
+            <w:tcBorders>
+              <w:top w:color="ffffff" w:space="0" w:sz="8" w:val="single"/>
+              <w:left w:color="ffffff" w:space="0" w:sz="4" w:val="single"/>
+              <w:bottom w:color="ffffff" w:space="0" w:sz="8" w:val="single"/>
+              <w:right w:color="ffffff" w:space="0" w:sz="8" w:val="single"/>
+            </w:tcBorders>
+            <w:shd w:fill="auto" w:val="clear"/>
+            <w:tcMar>
+              <w:top w:w="80.0" w:type="dxa"/>
+              <w:left w:w="193.0" w:type="dxa"/>
+              <w:bottom w:w="80.0" w:type="dxa"/>
+              <w:right w:w="193.0" w:type="dxa"/>
+            </w:tcMar>
+            <w:vAlign w:val="top"/>
+          </w:tcPr>
+          <w:p>
+            <w:pPr>
+              <w:ind w:right="-120"/>
+              <w:rPr>
+                <w:rFonts w:ascii="Arial Narrow" w:cs="Arial Narrow" w:eastAsia="Arial Narrow" w:hAnsi="Arial Narrow"/>
+                <w:sz w:val="20"/>
+                <w:szCs w:val="20"/>
+              </w:rPr>
+            </w:pPr>
+            <w:r>
+              <w:rPr>
+                <w:rFonts w:ascii="Arial Narrow" w:cs="Arial Narrow" w:eastAsia="Arial Narrow" w:hAnsi="Arial Narrow"/>
+                <w:sz w:val="20"/>
+                <w:szCs w:val="20"/>
+                <w:rtl w:val="0"/>
+              </w:rPr>
+              <w:t xml:space="preserve">Co-founder, Tellimer</w:t>
+            </w:r>
+          </w:p>
+        </w:tc>
+      </w:tr>
+      <w:tr>
+        <w:trPr>
+          <w:cantSplit w:val="0"/>
+          <w:trHeight w:val="378.93548388450654" w:hRule="atLeast"/>
+          <w:tblHeader w:val="0"/>
+        </w:trPr>
+        <w:tc>
+          <w:tcPr>
+            <w:tcBorders>
+              <w:top w:color="ffffff" w:space="0" w:sz="8" w:val="single"/>
+              <w:left w:color="ffffff" w:space="0" w:sz="8" w:val="single"/>
+              <w:bottom w:color="ffffff" w:space="0" w:sz="8" w:val="single"/>
+              <w:right w:color="ffffff" w:space="0" w:sz="4" w:val="single"/>
+            </w:tcBorders>
+            <w:shd w:fill="auto" w:val="clear"/>
+            <w:tcMar>
+              <w:top w:w="80.0" w:type="dxa"/>
+              <w:left w:w="193.0" w:type="dxa"/>
+              <w:bottom w:w="80.0" w:type="dxa"/>
+              <w:right w:w="193.0" w:type="dxa"/>
+            </w:tcMar>
+            <w:vAlign w:val="top"/>
+          </w:tcPr>
+          <w:p>
+            <w:pPr>
+              <w:ind w:left="113" w:right="-120" w:firstLine="0"/>
+              <w:jc w:val="right"/>
+              <w:rPr>
+                <w:rFonts w:ascii="Arial Narrow" w:cs="Arial Narrow" w:eastAsia="Arial Narrow" w:hAnsi="Arial Narrow"/>
+                <w:sz w:val="20"/>
+                <w:szCs w:val="20"/>
+              </w:rPr>
+            </w:pPr>
+            <w:r>
+              <w:rPr>
+                <w:rFonts w:ascii="Arial Narrow" w:cs="Arial Narrow" w:eastAsia="Arial Narrow" w:hAnsi="Arial Narrow"/>
+                <w:sz w:val="20"/>
+                <w:szCs w:val="20"/>
+                <w:rtl w:val="0"/>
+              </w:rPr>
+              <w:t xml:space="preserve">Relation</w:t>
+            </w:r>
+          </w:p>
+        </w:tc>
+        <w:tc>
+          <w:tcPr>
+            <w:tcBorders>
+              <w:top w:color="ffffff" w:space="0" w:sz="8" w:val="single"/>
+              <w:left w:color="ffffff" w:space="0" w:sz="4" w:val="single"/>
+              <w:bottom w:color="ffffff" w:space="0" w:sz="8" w:val="single"/>
+              <w:right w:color="ffffff" w:space="0" w:sz="8" w:val="single"/>
+            </w:tcBorders>
+            <w:shd w:fill="auto" w:val="clear"/>
+            <w:tcMar>
+              <w:top w:w="80.0" w:type="dxa"/>
+              <w:left w:w="193.0" w:type="dxa"/>
+              <w:bottom w:w="80.0" w:type="dxa"/>
+              <w:right w:w="193.0" w:type="dxa"/>
+            </w:tcMar>
+            <w:vAlign w:val="top"/>
+          </w:tcPr>
+          <w:p>
+            <w:pPr>
+              <w:ind w:right="-120"/>
+              <w:rPr>
+                <w:rFonts w:ascii="Arial Narrow" w:cs="Arial Narrow" w:eastAsia="Arial Narrow" w:hAnsi="Arial Narrow"/>
+                <w:sz w:val="20"/>
+                <w:szCs w:val="20"/>
+              </w:rPr>
+            </w:pPr>
+            <w:r>
+              <w:rPr>
+                <w:rFonts w:ascii="Arial Narrow" w:cs="Arial Narrow" w:eastAsia="Arial Narrow" w:hAnsi="Arial Narrow"/>
+                <w:sz w:val="20"/>
+                <w:szCs w:val="20"/>
+                <w:rtl w:val="0"/>
+              </w:rPr>
+              <w:t xml:space="preserve">Details are in </w:t>
+            </w:r>
+            <w:hyperlink r:id="rId31">
+              <w:r>
+                <w:rPr>
+                  <w:rFonts w:ascii="Arial Narrow" w:cs="Arial Narrow" w:eastAsia="Arial Narrow" w:hAnsi="Arial Narrow"/>
+                  <w:color w:val="1155cc"/>
+                  <w:sz w:val="20"/>
+                  <w:szCs w:val="20"/>
+                  <w:u w:val="single"/>
+                  <w:rtl w:val="0"/>
+                </w:rPr>
+                <w:t xml:space="preserve">the recommendation letter</w:t>
+              </w:r>
+            </w:hyperlink>
+            <w:r>
+              <w:rPr>
+                <w:rFonts w:ascii="Arial Narrow" w:cs="Arial Narrow" w:eastAsia="Arial Narrow" w:hAnsi="Arial Narrow"/>
+                <w:sz w:val="20"/>
+                <w:szCs w:val="20"/>
+                <w:rtl w:val="0"/>
+              </w:rPr>
+              <w:t xml:space="preserve">.</w:t>
+            </w:r>
+          </w:p>
+        </w:tc>
+      </w:tr>
+      <w:tr>
+        <w:trPr>
+          <w:cantSplit w:val="0"/>
+          <w:trHeight w:val="378.93548388450654" w:hRule="atLeast"/>
+          <w:tblHeader w:val="0"/>
+        </w:trPr>
+        <w:tc>
+          <w:tcPr>
+            <w:tcBorders>
+              <w:top w:color="ffffff" w:space="0" w:sz="8" w:val="single"/>
+              <w:left w:color="ffffff" w:space="0" w:sz="8" w:val="single"/>
+              <w:bottom w:color="ffffff" w:space="0" w:sz="8" w:val="single"/>
+              <w:right w:color="ffffff" w:space="0" w:sz="4" w:val="single"/>
+            </w:tcBorders>
+            <w:shd w:fill="auto" w:val="clear"/>
+            <w:tcMar>
+              <w:top w:w="80.0" w:type="dxa"/>
+              <w:left w:w="193.0" w:type="dxa"/>
+              <w:bottom w:w="80.0" w:type="dxa"/>
+              <w:right w:w="193.0" w:type="dxa"/>
+            </w:tcMar>
+            <w:vAlign w:val="top"/>
+          </w:tcPr>
+          <w:p>
+            <w:pPr>
+              <w:ind w:left="113" w:right="-120" w:firstLine="0"/>
+              <w:jc w:val="right"/>
+              <w:rPr>
+                <w:rFonts w:ascii="Arial Narrow" w:cs="Arial Narrow" w:eastAsia="Arial Narrow" w:hAnsi="Arial Narrow"/>
+                <w:sz w:val="20"/>
+                <w:szCs w:val="20"/>
+              </w:rPr>
+            </w:pPr>
+            <w:r>
+              <w:rPr>
+                <w:rtl w:val="0"/>
+              </w:rPr>
+            </w:r>
+          </w:p>
+        </w:tc>
+        <w:tc>
+          <w:tcPr>
+            <w:tcBorders>
+              <w:top w:color="ffffff" w:space="0" w:sz="8" w:val="single"/>
+              <w:left w:color="ffffff" w:space="0" w:sz="4" w:val="single"/>
+              <w:bottom w:color="ffffff" w:space="0" w:sz="8" w:val="single"/>
+              <w:right w:color="ffffff" w:space="0" w:sz="8" w:val="single"/>
+            </w:tcBorders>
+            <w:shd w:fill="auto" w:val="clear"/>
+            <w:tcMar>
+              <w:top w:w="80.0" w:type="dxa"/>
+              <w:left w:w="193.0" w:type="dxa"/>
+              <w:bottom w:w="80.0" w:type="dxa"/>
+              <w:right w:w="193.0" w:type="dxa"/>
+            </w:tcMar>
+            <w:vAlign w:val="top"/>
+          </w:tcPr>
+          <w:p>
+            <w:pPr>
+              <w:ind w:right="-120"/>
+              <w:rPr>
+                <w:rFonts w:ascii="Arial Narrow" w:cs="Arial Narrow" w:eastAsia="Arial Narrow" w:hAnsi="Arial Narrow"/>
+                <w:sz w:val="20"/>
+                <w:szCs w:val="20"/>
+              </w:rPr>
+            </w:pPr>
+            <w:r>
+              <w:rPr>
+                <w:rtl w:val="0"/>
+              </w:rPr>
+            </w:r>
+          </w:p>
+        </w:tc>
+      </w:tr>
+      <w:tr>
+        <w:trPr>
+          <w:cantSplit w:val="0"/>
+          <w:trHeight w:val="378.93548388450654" w:hRule="atLeast"/>
+          <w:tblHeader w:val="0"/>
+        </w:trPr>
+        <w:tc>
+          <w:tcPr>
+            <w:tcBorders>
+              <w:top w:color="ffffff" w:space="0" w:sz="8" w:val="single"/>
+              <w:left w:color="ffffff" w:space="0" w:sz="8" w:val="single"/>
+              <w:bottom w:color="ffffff" w:space="0" w:sz="8" w:val="single"/>
+              <w:right w:color="ffffff" w:space="0" w:sz="4" w:val="single"/>
+            </w:tcBorders>
+            <w:shd w:fill="auto" w:val="clear"/>
+            <w:tcMar>
+              <w:top w:w="80.0" w:type="dxa"/>
+              <w:left w:w="193.0" w:type="dxa"/>
+              <w:bottom w:w="80.0" w:type="dxa"/>
+              <w:right w:w="193.0" w:type="dxa"/>
+            </w:tcMar>
+            <w:vAlign w:val="top"/>
+          </w:tcPr>
+          <w:p>
+            <w:pPr>
+              <w:ind w:left="113" w:right="-120" w:firstLine="0"/>
+              <w:jc w:val="right"/>
+              <w:rPr>
+                <w:rFonts w:ascii="Arial Narrow" w:cs="Arial Narrow" w:eastAsia="Arial Narrow" w:hAnsi="Arial Narrow"/>
+                <w:sz w:val="22"/>
+                <w:szCs w:val="22"/>
+              </w:rPr>
+            </w:pPr>
+            <w:r>
+              <w:rPr>
+                <w:rFonts w:ascii="Arial Narrow" w:cs="Arial Narrow" w:eastAsia="Arial Narrow" w:hAnsi="Arial Narrow"/>
+                <w:sz w:val="20"/>
+                <w:szCs w:val="20"/>
+                <w:rtl w:val="0"/>
+              </w:rPr>
+              <w:t xml:space="preserve">Name / Email</w:t>
+            </w:r>
+            <w:r>
+              <w:rPr>
+                <w:rtl w:val="0"/>
+              </w:rPr>
+            </w:r>
+          </w:p>
+        </w:tc>
+        <w:tc>
+          <w:tcPr>
+            <w:tcBorders>
+              <w:top w:color="ffffff" w:space="0" w:sz="8" w:val="single"/>
+              <w:left w:color="ffffff" w:space="0" w:sz="4" w:val="single"/>
+              <w:bottom w:color="ffffff" w:space="0" w:sz="8" w:val="single"/>
+              <w:right w:color="ffffff" w:space="0" w:sz="8" w:val="single"/>
+            </w:tcBorders>
+            <w:shd w:fill="auto" w:val="clear"/>
+            <w:tcMar>
+              <w:top w:w="80.0" w:type="dxa"/>
+              <w:left w:w="193.0" w:type="dxa"/>
+              <w:bottom w:w="80.0" w:type="dxa"/>
+              <w:right w:w="193.0" w:type="dxa"/>
+            </w:tcMar>
+            <w:vAlign w:val="top"/>
+          </w:tcPr>
+          <w:p>
+            <w:pPr>
+              <w:ind w:right="-120"/>
+              <w:rPr>
+                <w:rFonts w:ascii="Arial Narrow" w:cs="Arial Narrow" w:eastAsia="Arial Narrow" w:hAnsi="Arial Narrow"/>
+                <w:b w:val="1"/>
+              </w:rPr>
+            </w:pPr>
+            <w:r>
+              <w:rPr>
+                <w:rFonts w:ascii="Arial Narrow" w:cs="Arial Narrow" w:eastAsia="Arial Narrow" w:hAnsi="Arial Narrow"/>
+                <w:sz w:val="20"/>
+                <w:szCs w:val="20"/>
+                <w:rtl w:val="0"/>
+              </w:rPr>
+              <w:t xml:space="preserve">Erdem Kurul - </w:t>
+            </w:r>
+            <w:hyperlink r:id="rId32">
+              <w:r>
+                <w:rPr>
+                  <w:rFonts w:ascii="Arial Narrow" w:cs="Arial Narrow" w:eastAsia="Arial Narrow" w:hAnsi="Arial Narrow"/>
+                  <w:color w:val="0000ff"/>
+                  <w:sz w:val="20"/>
+                  <w:szCs w:val="20"/>
+                  <w:u w:val="single"/>
+                  <w:rtl w:val="0"/>
+                </w:rPr>
+                <w:t xml:space="preserve">erdemkurul@gmail.com</w:t>
+              </w:r>
+            </w:hyperlink>
+            <w:r>
+              <w:rPr>
+                <w:rtl w:val="0"/>
+              </w:rPr>
+            </w:r>
+          </w:p>
+        </w:tc>
+      </w:tr>
+      <w:tr>
+        <w:trPr>
+          <w:cantSplit w:val="0"/>
+          <w:trHeight w:val="378.93548388450654" w:hRule="atLeast"/>
+          <w:tblHeader w:val="0"/>
+        </w:trPr>
+        <w:tc>
+          <w:tcPr>
+            <w:tcBorders>
+              <w:top w:color="ffffff" w:space="0" w:sz="8" w:val="single"/>
+              <w:left w:color="ffffff" w:space="0" w:sz="8" w:val="single"/>
+              <w:bottom w:color="ffffff" w:space="0" w:sz="8" w:val="single"/>
+              <w:right w:color="ffffff" w:space="0" w:sz="4" w:val="single"/>
+            </w:tcBorders>
+            <w:shd w:fill="auto" w:val="clear"/>
+            <w:tcMar>
+              <w:top w:w="80.0" w:type="dxa"/>
+              <w:left w:w="193.0" w:type="dxa"/>
+              <w:bottom w:w="80.0" w:type="dxa"/>
+              <w:right w:w="193.0" w:type="dxa"/>
+            </w:tcMar>
+            <w:vAlign w:val="top"/>
+          </w:tcPr>
+          <w:p>
+            <w:pPr>
+              <w:ind w:left="113" w:right="-120" w:firstLine="0"/>
+              <w:jc w:val="right"/>
+              <w:rPr>
+                <w:rFonts w:ascii="Arial Narrow" w:cs="Arial Narrow" w:eastAsia="Arial Narrow" w:hAnsi="Arial Narrow"/>
+                <w:sz w:val="20"/>
+                <w:szCs w:val="20"/>
+              </w:rPr>
+            </w:pPr>
+            <w:r>
+              <w:rPr>
+                <w:rFonts w:ascii="Arial Narrow" w:cs="Arial Narrow" w:eastAsia="Arial Narrow" w:hAnsi="Arial Narrow"/>
+                <w:sz w:val="20"/>
+                <w:szCs w:val="20"/>
+                <w:rtl w:val="0"/>
+              </w:rPr>
+              <w:t xml:space="preserve">About</w:t>
+            </w:r>
+          </w:p>
+        </w:tc>
+        <w:tc>
+          <w:tcPr>
+            <w:tcBorders>
+              <w:top w:color="ffffff" w:space="0" w:sz="8" w:val="single"/>
+              <w:left w:color="ffffff" w:space="0" w:sz="4" w:val="single"/>
+              <w:bottom w:color="ffffff" w:space="0" w:sz="8" w:val="single"/>
+              <w:right w:color="ffffff" w:space="0" w:sz="8" w:val="single"/>
+            </w:tcBorders>
+            <w:shd w:fill="auto" w:val="clear"/>
+            <w:tcMar>
+              <w:top w:w="80.0" w:type="dxa"/>
+              <w:left w:w="193.0" w:type="dxa"/>
+              <w:bottom w:w="80.0" w:type="dxa"/>
+              <w:right w:w="193.0" w:type="dxa"/>
+            </w:tcMar>
+            <w:vAlign w:val="top"/>
+          </w:tcPr>
+          <w:p>
+            <w:pPr>
+              <w:ind w:right="-120"/>
+              <w:rPr>
+                <w:rFonts w:ascii="Arial Narrow" w:cs="Arial Narrow" w:eastAsia="Arial Narrow" w:hAnsi="Arial Narrow"/>
+                <w:sz w:val="20"/>
+                <w:szCs w:val="20"/>
+              </w:rPr>
+            </w:pPr>
+            <w:r>
+              <w:rPr>
+                <w:rFonts w:ascii="Arial Narrow" w:cs="Arial Narrow" w:eastAsia="Arial Narrow" w:hAnsi="Arial Narrow"/>
+                <w:sz w:val="20"/>
+                <w:szCs w:val="20"/>
+                <w:rtl w:val="0"/>
+              </w:rPr>
+              <w:t xml:space="preserve">Former Microsoft employee, UCSD alum. </w:t>
+            </w:r>
+            <w:hyperlink r:id="rId33">
+              <w:r>
+                <w:rPr>
+                  <w:rFonts w:ascii="Arial Narrow" w:cs="Arial Narrow" w:eastAsia="Arial Narrow" w:hAnsi="Arial Narrow"/>
+                  <w:color w:val="0000ff"/>
+                  <w:sz w:val="20"/>
+                  <w:szCs w:val="20"/>
+                  <w:u w:val="single"/>
+                  <w:rtl w:val="0"/>
+                </w:rPr>
+                <w:t xml:space="preserve">linkedin.com/in/erdemk</w:t>
+              </w:r>
+            </w:hyperlink>
+            <w:r>
+              <w:rPr>
+                <w:rtl w:val="0"/>
+              </w:rPr>
+            </w:r>
+          </w:p>
+        </w:tc>
+      </w:tr>
+      <w:tr>
+        <w:trPr>
+          <w:cantSplit w:val="0"/>
+          <w:trHeight w:val="378.93548388450654" w:hRule="atLeast"/>
+          <w:tblHeader w:val="0"/>
+        </w:trPr>
+        <w:tc>
+          <w:tcPr>
+            <w:tcBorders>
+              <w:top w:color="ffffff" w:space="0" w:sz="8" w:val="single"/>
+              <w:left w:color="ffffff" w:space="0" w:sz="8" w:val="single"/>
+              <w:bottom w:color="ffffff" w:space="0" w:sz="8" w:val="single"/>
+              <w:right w:color="ffffff" w:space="0" w:sz="4" w:val="single"/>
+            </w:tcBorders>
+            <w:shd w:fill="auto" w:val="clear"/>
+            <w:tcMar>
+              <w:top w:w="80.0" w:type="dxa"/>
+              <w:left w:w="193.0" w:type="dxa"/>
+              <w:bottom w:w="80.0" w:type="dxa"/>
+              <w:right w:w="193.0" w:type="dxa"/>
+            </w:tcMar>
+            <w:vAlign w:val="top"/>
+          </w:tcPr>
+          <w:p>
+            <w:pPr>
+              <w:ind w:left="113" w:right="-120" w:firstLine="0"/>
+              <w:jc w:val="right"/>
+              <w:rPr>
+                <w:rFonts w:ascii="Arial Narrow" w:cs="Arial Narrow" w:eastAsia="Arial Narrow" w:hAnsi="Arial Narrow"/>
+                <w:sz w:val="20"/>
+                <w:szCs w:val="20"/>
+              </w:rPr>
+            </w:pPr>
+            <w:r>
+              <w:rPr>
+                <w:rFonts w:ascii="Arial Narrow" w:cs="Arial Narrow" w:eastAsia="Arial Narrow" w:hAnsi="Arial Narrow"/>
+                <w:sz w:val="20"/>
+                <w:szCs w:val="20"/>
+                <w:rtl w:val="0"/>
+              </w:rPr>
+              <w:t xml:space="preserve">Relation</w:t>
+            </w:r>
+          </w:p>
+        </w:tc>
+        <w:tc>
+          <w:tcPr>
+            <w:tcBorders>
+              <w:top w:color="ffffff" w:space="0" w:sz="8" w:val="single"/>
+              <w:left w:color="ffffff" w:space="0" w:sz="4" w:val="single"/>
+              <w:bottom w:color="ffffff" w:space="0" w:sz="8" w:val="single"/>
+              <w:right w:color="ffffff" w:space="0" w:sz="8" w:val="single"/>
+            </w:tcBorders>
+            <w:shd w:fill="auto" w:val="clear"/>
+            <w:tcMar>
+              <w:top w:w="80.0" w:type="dxa"/>
+              <w:left w:w="193.0" w:type="dxa"/>
+              <w:bottom w:w="80.0" w:type="dxa"/>
+              <w:right w:w="193.0" w:type="dxa"/>
+            </w:tcMar>
+            <w:vAlign w:val="top"/>
+          </w:tcPr>
+          <w:p>
+            <w:pPr>
+              <w:ind w:right="-120"/>
+              <w:rPr>
+                <w:rFonts w:ascii="Arial Narrow" w:cs="Arial Narrow" w:eastAsia="Arial Narrow" w:hAnsi="Arial Narrow"/>
+                <w:sz w:val="20"/>
+                <w:szCs w:val="20"/>
+              </w:rPr>
+            </w:pPr>
+            <w:r>
+              <w:rPr>
+                <w:rFonts w:ascii="Arial Narrow" w:cs="Arial Narrow" w:eastAsia="Arial Narrow" w:hAnsi="Arial Narrow"/>
+                <w:sz w:val="20"/>
+                <w:szCs w:val="20"/>
+                <w:rtl w:val="0"/>
+              </w:rPr>
+              <w:t xml:space="preserve">Software Development Manager, direct report at Intertech &amp; Ziraat Teknoloji.</w:t>
+            </w:r>
+          </w:p>
+        </w:tc>
+      </w:tr>
+    </w:tbl>
+    <w:p>
+      <w:pPr>
+        <w:widowControl w:val="0"/>
+        <w:ind w:right="-120"/>
+        <w:rPr>
+          <w:rFonts w:ascii="Arial Narrow" w:cs="Arial Narrow" w:eastAsia="Arial Narrow" w:hAnsi="Arial Narrow"/>
+          <w:sz w:val="20"/>
+          <w:szCs w:val="20"/>
         </w:rPr>
       </w:pPr>
       <w:r>
@@ -9689,8 +10993,8 @@
       </w:r>
     </w:p>
     <w:sectPr>
-      <w:headerReference r:id="rId31" w:type="default"/>
-      <w:footerReference r:id="rId32" w:type="default"/>
+      <w:headerReference r:id="rId34" w:type="default"/>
+      <w:footerReference r:id="rId35" w:type="default"/>
       <w:pgSz w:h="16840" w:w="11900" w:orient="portrait"/>
       <w:pgMar w:bottom="1003" w:top="851" w:left="567" w:right="567" w:header="720" w:footer="720"/>
       <w:pgNumType w:start="1"/>
@@ -10825,6 +12129,55 @@
       <w:tcPr/>
     </w:tblStylePr>
   </w:style>
+  <w:style w:type="table" w:styleId="Table3">
+    <w:basedOn w:val="TableNormal"/>
+    <w:tblPr>
+      <w:tblStyleRowBandSize w:val="1"/>
+      <w:tblStyleColBandSize w:val="1"/>
+      <w:tblCellMar>
+        <w:top w:w="0.0" w:type="dxa"/>
+        <w:left w:w="115.0" w:type="dxa"/>
+        <w:bottom w:w="0.0" w:type="dxa"/>
+        <w:right w:w="115.0" w:type="dxa"/>
+      </w:tblCellMar>
+    </w:tblPr>
+    <w:tblStylePr w:type="band1Horz">
+      <w:tcPr/>
+    </w:tblStylePr>
+    <w:tblStylePr w:type="band1Vert">
+      <w:tcPr/>
+    </w:tblStylePr>
+    <w:tblStylePr w:type="band2Horz">
+      <w:tcPr/>
+    </w:tblStylePr>
+    <w:tblStylePr w:type="band2Vert">
+      <w:tcPr/>
+    </w:tblStylePr>
+    <w:tblStylePr w:type="firstCol">
+      <w:tcPr/>
+    </w:tblStylePr>
+    <w:tblStylePr w:type="firstRow">
+      <w:tcPr/>
+    </w:tblStylePr>
+    <w:tblStylePr w:type="lastCol">
+      <w:tcPr/>
+    </w:tblStylePr>
+    <w:tblStylePr w:type="lastRow">
+      <w:tcPr/>
+    </w:tblStylePr>
+    <w:tblStylePr w:type="neCell">
+      <w:tcPr/>
+    </w:tblStylePr>
+    <w:tblStylePr w:type="nwCell">
+      <w:tcPr/>
+    </w:tblStylePr>
+    <w:tblStylePr w:type="seCell">
+      <w:tcPr/>
+    </w:tblStylePr>
+    <w:tblStylePr w:type="swCell">
+      <w:tcPr/>
+    </w:tblStylePr>
+  </w:style>
 </w:styles>
 </file>
 
@@ -11896,7 +13249,7 @@
 
 <file path=customXML/item1.xml><?xml version="1.0" encoding="utf-8"?>
 <go:gDocsCustomXmlDataStorage xmlns:go="http://customooxmlschemas.google.com/" xmlns:r="http://schemas.openxmlformats.org/officeDocument/2006/relationships">
-  <go:docsCustomData xmlns:go="http://customooxmlschemas.google.com/" roundtripDataSignature="AMtx7mgrbfhZiYEmPpBblODJI+MZpBPmWw==">AMUW2mXOb3t+TvKP0IRVAV+hb6A55onzp0KuoW/yy9/kXz4eYkTvS4ArvJojwe6sgPwhWlY1QYL98j0+C00FBGxjqc/Ses/FqQK9LW+506VaJOJZPvHuhk4=</go:docsCustomData>
+  <go:docsCustomData xmlns:go="http://customooxmlschemas.google.com/" roundtripDataSignature="AMtx7mgrbfhZiYEmPpBblODJI+MZpBPmWw==">AMUW2mVka/va5PAVoLer43jWSj4/Cugqjmwj4oxtNHuA06vVLG06zCbKxBl9r69nYSOhOAFTyJ377db3q8UbmLEZpdIskMKmxTiqpQncR6lTWF+rrlRv+Dc=</go:docsCustomData>
 </go:gDocsCustomXmlDataStorage>
 </file>
 

</xml_diff>